<commit_message>
Final commit, everything works
</commit_message>
<xml_diff>
--- a/TP_1.docx
+++ b/TP_1.docx
@@ -165,153 +165,6 @@
       <w:pPr>
         <w:rPr>
           <w:rFonts w:cstheme="minorHAnsi"/>
-          <w:lang w:val="de-DE"/>
-        </w:rPr>
-      </w:pPr>
-    </w:p>
-    <w:p>
-      <w:pPr>
-        <w:rPr>
-          <w:rFonts w:cstheme="minorHAnsi"/>
-          <w:lang w:val="de-DE"/>
-        </w:rPr>
-      </w:pPr>
-    </w:p>
-    <w:p>
-      <w:pPr>
-        <w:rPr>
-          <w:rFonts w:cstheme="minorHAnsi"/>
-          <w:lang w:val="de-DE"/>
-        </w:rPr>
-      </w:pPr>
-      <w:r>
-        <w:rPr>
-          <w:rFonts w:cstheme="minorHAnsi"/>
-          <w:lang w:val="de-DE"/>
-        </w:rPr>
-        <w:t>EXERCICE 1</w:t>
-      </w:r>
-    </w:p>
-    <w:p>
-      <w:pPr>
-        <w:rPr>
-          <w:rFonts w:cstheme="minorHAnsi"/>
-          <w:lang w:val="en-CA"/>
-        </w:rPr>
-      </w:pPr>
-    </w:p>
-    <w:p>
-      <w:pPr>
-        <w:rPr>
-          <w:rFonts w:cstheme="minorHAnsi"/>
-          <w:lang w:val="en-CA"/>
-        </w:rPr>
-      </w:pPr>
-    </w:p>
-    <w:p>
-      <w:pPr>
-        <w:rPr>
-          <w:rFonts w:cstheme="minorHAnsi"/>
-          <w:lang w:val="fr-FR"/>
-        </w:rPr>
-      </w:pPr>
-      <w:r>
-        <w:rPr>
-          <w:rFonts w:cstheme="minorHAnsi"/>
-          <w:lang w:val="fr-FR"/>
-        </w:rPr>
-        <w:t>CSS : J'ai u</w:t>
-      </w:r>
-      <w:r>
-        <w:rPr>
-          <w:rFonts w:cstheme="minorHAnsi"/>
-          <w:lang w:val="fr-FR"/>
-        </w:rPr>
-        <w:t>t</w:t>
-      </w:r>
-      <w:r>
-        <w:rPr>
-          <w:rFonts w:cstheme="minorHAnsi"/>
-          <w:lang w:val="fr-FR"/>
-        </w:rPr>
-        <w:t xml:space="preserve">ilisé le thème </w:t>
-      </w:r>
-      <w:proofErr w:type="spellStart"/>
-      <w:r>
-        <w:rPr>
-          <w:rFonts w:cstheme="minorHAnsi"/>
-          <w:lang w:val="fr-FR"/>
-        </w:rPr>
-        <w:t>Grayscale</w:t>
-      </w:r>
-      <w:proofErr w:type="spellEnd"/>
-      <w:r>
-        <w:rPr>
-          <w:rFonts w:cstheme="minorHAnsi"/>
-          <w:lang w:val="fr-FR"/>
-        </w:rPr>
-        <w:t xml:space="preserve"> de </w:t>
-      </w:r>
-      <w:proofErr w:type="spellStart"/>
-      <w:r>
-        <w:rPr>
-          <w:rFonts w:cstheme="minorHAnsi"/>
-          <w:lang w:val="fr-FR"/>
-        </w:rPr>
-        <w:t>startbootstrap</w:t>
-      </w:r>
-      <w:proofErr w:type="spellEnd"/>
-      <w:r>
-        <w:rPr>
-          <w:rFonts w:cstheme="minorHAnsi"/>
-          <w:lang w:val="fr-FR"/>
-        </w:rPr>
-        <w:t xml:space="preserve">, avec quelques altérations, principalement pour changer le format </w:t>
-      </w:r>
-      <w:proofErr w:type="spellStart"/>
-      <w:r>
-        <w:rPr>
-          <w:rFonts w:cstheme="minorHAnsi"/>
-          <w:lang w:val="fr-FR"/>
-        </w:rPr>
-        <w:t>monopage</w:t>
-      </w:r>
-      <w:proofErr w:type="spellEnd"/>
-      <w:r>
-        <w:rPr>
-          <w:rFonts w:cstheme="minorHAnsi"/>
-          <w:lang w:val="fr-FR"/>
-        </w:rPr>
-        <w:t xml:space="preserve"> à un projet avec des pages séparées.</w:t>
-      </w:r>
-    </w:p>
-    <w:p>
-      <w:pPr>
-        <w:rPr>
-          <w:rFonts w:cstheme="minorHAnsi"/>
-          <w:lang w:val="fr-FR"/>
-        </w:rPr>
-      </w:pPr>
-      <w:r>
-        <w:rPr>
-          <w:rFonts w:cstheme="minorHAnsi"/>
-          <w:lang w:val="fr-FR"/>
-        </w:rPr>
-        <w:t>https://startbootstrap.com/previews/grayscale</w:t>
-      </w:r>
-    </w:p>
-    <w:p>
-      <w:pPr>
-        <w:rPr>
-          <w:rFonts w:cstheme="minorHAnsi"/>
-          <w:lang w:val="fr-FR"/>
-        </w:rPr>
-      </w:pPr>
-    </w:p>
-    <w:p>
-      <w:pPr>
-        <w:rPr>
-          <w:rFonts w:cstheme="minorHAnsi"/>
           <w:lang w:val="en-CA"/>
         </w:rPr>
       </w:pPr>
@@ -338,7 +191,14 @@
           <w:rFonts w:cstheme="minorHAnsi"/>
           <w:lang w:val="en-CA"/>
         </w:rPr>
-        <w:t xml:space="preserve"> https://e2395411.webdev.cmaisonneuve.qc.ca/Automne_2023/Cadriciel/Exercice_1/</w:t>
+        <w:t xml:space="preserve"> </w:t>
+      </w:r>
+      <w:r>
+        <w:rPr>
+          <w:rFonts w:cstheme="minorHAnsi"/>
+          <w:lang w:val="en-CA"/>
+        </w:rPr>
+        <w:t>https://e2395411.webdev.cmaisonneuve.qc.ca/Automne_2023/Cadriciel/Maisonneuve_2395411/</w:t>
       </w:r>
     </w:p>
     <w:p>
@@ -360,7 +220,7 @@
           <w:rFonts w:cstheme="minorHAnsi"/>
           <w:lang w:val="en-CA"/>
         </w:rPr>
-        <w:t>https://github.com/emavales2/Cadriciel_Exercice_1</w:t>
+        <w:t>https://github.com/emavales2/Cadriciel_TP1</w:t>
       </w:r>
     </w:p>
     <w:p>
@@ -372,148 +232,15 @@
       </w:pPr>
     </w:p>
     <w:p>
-      <w:pPr>
-        <w:rPr>
-          <w:rFonts w:cstheme="minorHAnsi"/>
-          <w:lang w:val="en-CA"/>
-        </w:rPr>
-      </w:pPr>
-    </w:p>
-    <w:p>
-      <w:pPr>
-        <w:rPr>
-          <w:rFonts w:cstheme="minorHAnsi"/>
-          <w:lang w:val="en-CA"/>
-        </w:rPr>
-      </w:pPr>
-    </w:p>
-    <w:p>
-      <w:pPr>
-        <w:rPr>
-          <w:rFonts w:cstheme="minorHAnsi"/>
-          <w:lang w:val="en-CA"/>
-        </w:rPr>
-      </w:pPr>
-    </w:p>
-    <w:p>
-      <w:pPr>
-        <w:rPr>
-          <w:rFonts w:cstheme="minorHAnsi"/>
-          <w:lang w:val="fr-FR"/>
-        </w:rPr>
-      </w:pPr>
-      <w:r>
-        <w:rPr>
-          <w:rFonts w:cstheme="minorHAnsi"/>
-          <w:lang w:val="fr-FR"/>
-        </w:rPr>
-        <w:t>TP1</w:t>
-      </w:r>
-    </w:p>
-    <w:p>
-      <w:r>
-        <w:t xml:space="preserve">Le mandat est de créer un site Internet pour recueillir de l'information auprès des étudiants du Collège Maisonneuve, et possiblement à l'avenir, de construire un réseau social pour eux. </w:t>
-      </w:r>
-    </w:p>
-    <w:p>
-      <w:r>
-        <w:t>La première étape consiste à rassembler les informations, remplir la base de données avec des données aléatoires et créer les interfaces fonctionnelles pour visualiser, saisir, mettre à jour et supprimer les étudiants</w:t>
-      </w:r>
-    </w:p>
-    <w:p>
-      <w:pPr>
-        <w:rPr>
-          <w:b/>
-          <w:bCs/>
-        </w:rPr>
-      </w:pPr>
-      <w:r>
-        <w:rPr>
-          <w:b/>
-          <w:bCs/>
-        </w:rPr>
-        <w:t xml:space="preserve">Votre base de données initiale aura 2 tables : </w:t>
-      </w:r>
-    </w:p>
-    <w:p>
-      <w:pPr>
-        <w:rPr>
-          <w:b/>
-          <w:bCs/>
-        </w:rPr>
-      </w:pPr>
-      <w:r>
-        <w:rPr>
-          <w:b/>
-          <w:bCs/>
-        </w:rPr>
-        <w:t>Étudi</w:t>
-      </w:r>
-      <w:r>
-        <w:rPr>
-          <w:b/>
-          <w:bCs/>
-        </w:rPr>
-        <w:t>a</w:t>
-      </w:r>
-      <w:r>
-        <w:rPr>
-          <w:b/>
-          <w:bCs/>
-        </w:rPr>
-        <w:t xml:space="preserve">nt (id, nom, adresse, phone, email, date de naissance, </w:t>
+      <w:r>
+        <w:t xml:space="preserve">1. En utilisant les lignes de commande, créer un nouveau projet </w:t>
       </w:r>
       <w:proofErr w:type="spellStart"/>
       <w:r>
-        <w:rPr>
-          <w:b/>
-          <w:bCs/>
-        </w:rPr>
-        <w:t>ville_id</w:t>
+        <w:t>Laravel</w:t>
       </w:r>
       <w:proofErr w:type="spellEnd"/>
       <w:r>
-        <w:rPr>
-          <w:b/>
-          <w:bCs/>
-        </w:rPr>
-        <w:t xml:space="preserve">) </w:t>
-      </w:r>
-    </w:p>
-    <w:p>
-      <w:pPr>
-        <w:rPr>
-          <w:rFonts w:cstheme="minorHAnsi"/>
-          <w:b/>
-          <w:bCs/>
-          <w:lang w:val="fr-FR"/>
-        </w:rPr>
-      </w:pPr>
-      <w:r>
-        <w:rPr>
-          <w:b/>
-          <w:bCs/>
-        </w:rPr>
-        <w:t>Ville</w:t>
-      </w:r>
-      <w:r>
-        <w:rPr>
-          <w:b/>
-          <w:bCs/>
-        </w:rPr>
-        <w:t xml:space="preserve"> (id, nom).</w:t>
-      </w:r>
-    </w:p>
-    <w:p>
-      <w:r>
-        <w:t xml:space="preserve">1. En utilisant les lignes de commande, créer un nouveau projet </w:t>
-      </w:r>
-      <w:proofErr w:type="spellStart"/>
-      <w:r>
-        <w:t>Laravel</w:t>
-      </w:r>
-      <w:proofErr w:type="spellEnd"/>
-      <w:r>
         <w:t xml:space="preserve"> nommée </w:t>
       </w:r>
       <w:proofErr w:type="gramStart"/>
@@ -524,21 +251,12 @@
       <w:r>
         <w:t xml:space="preserve">votre matricule} (1 pt) </w:t>
       </w:r>
-      <w:r>
-        <w:rPr>
-          <w:b/>
-          <w:bCs/>
-          <w:color w:val="92D050"/>
-        </w:rPr>
-        <w:t>DONE</w:t>
-      </w:r>
     </w:p>
     <w:p>
       <w:r>
         <w:rPr>
           <w:noProof/>
         </w:rPr>
-        <w:lastRenderedPageBreak/>
         <w:drawing>
           <wp:inline distT="0" distB="0" distL="0" distR="0" wp14:anchorId="2E450550" wp14:editId="1E3121C5">
             <wp:extent cx="5972810" cy="1920240"/>
@@ -594,26 +312,10 @@
       <w:r>
         <w:t xml:space="preserve">2. En utilisant les lignes de commande, créer les modèles (1 pts) </w:t>
       </w:r>
-      <w:r>
-        <w:rPr>
-          <w:b/>
-          <w:bCs/>
-          <w:color w:val="92D050"/>
-        </w:rPr>
-        <w:t>DONE</w:t>
-      </w:r>
     </w:p>
     <w:p>
       <w:r>
         <w:t xml:space="preserve">3. En utilisant les lignes de commande, créer les tables (2 pts) </w:t>
-      </w:r>
-      <w:r>
-        <w:rPr>
-          <w:b/>
-          <w:bCs/>
-          <w:color w:val="92D050"/>
-        </w:rPr>
-        <w:t>DONE</w:t>
       </w:r>
     </w:p>
     <w:p>
@@ -670,6 +372,7 @@
         <w:rPr>
           <w:noProof/>
         </w:rPr>
+        <w:lastRenderedPageBreak/>
         <w:drawing>
           <wp:inline distT="0" distB="0" distL="0" distR="0" wp14:anchorId="2BC96B41" wp14:editId="20CFFF5D">
             <wp:extent cx="5674613" cy="1494971"/>
@@ -739,14 +442,6 @@
       <w:r>
         <w:t xml:space="preserve"> </w:t>
       </w:r>
-      <w:r>
-        <w:rPr>
-          <w:b/>
-          <w:bCs/>
-          <w:color w:val="92D050"/>
-        </w:rPr>
-        <w:t>DONE</w:t>
-      </w:r>
     </w:p>
     <w:p>
       <w:r>
@@ -801,14 +496,6 @@
       <w:r>
         <w:t xml:space="preserve">4. En utilisant les lignes de commande, saisir 15 nouvelles villes (1 pts) </w:t>
       </w:r>
-      <w:r>
-        <w:rPr>
-          <w:b/>
-          <w:bCs/>
-          <w:color w:val="92D050"/>
-        </w:rPr>
-        <w:t>DONE</w:t>
-      </w:r>
     </w:p>
     <w:p>
       <w:r>
@@ -920,14 +607,6 @@
       <w:r>
         <w:t xml:space="preserve">" pour remplir des valeurs telles que des noms, des adresses, des téléphones, etc. (pas de phrases ou de texte aléatoires). </w:t>
       </w:r>
-      <w:r>
-        <w:rPr>
-          <w:b/>
-          <w:bCs/>
-          <w:color w:val="92D050"/>
-        </w:rPr>
-        <w:t>DONE</w:t>
-      </w:r>
     </w:p>
     <w:p>
       <w:r>
@@ -1078,14 +757,6 @@
       <w:r>
         <w:t xml:space="preserve">6. En utilisant les lignes de commande, créer les contrôleurs (1 pts) </w:t>
       </w:r>
-      <w:r>
-        <w:rPr>
-          <w:b/>
-          <w:bCs/>
-          <w:color w:val="92D050"/>
-        </w:rPr>
-        <w:t>DONE</w:t>
-      </w:r>
     </w:p>
     <w:p>
       <w:r>
@@ -1133,336 +804,6 @@
             </a:graphic>
           </wp:inline>
         </w:drawing>
-      </w:r>
-    </w:p>
-    <w:p/>
-    <w:p>
-      <w:pPr>
-        <w:rPr>
-          <w:lang w:val="en-CA"/>
-        </w:rPr>
-      </w:pPr>
-      <w:r>
-        <w:t xml:space="preserve">7. Créez votre </w:t>
-      </w:r>
-      <w:proofErr w:type="spellStart"/>
-      <w:proofErr w:type="gramStart"/>
-      <w:r>
-        <w:t>layout.blade</w:t>
-      </w:r>
-      <w:proofErr w:type="spellEnd"/>
-      <w:proofErr w:type="gramEnd"/>
-      <w:r>
-        <w:t xml:space="preserve"> avec vous CSS, vous devez importer </w:t>
-      </w:r>
-      <w:proofErr w:type="spellStart"/>
-      <w:r>
-        <w:t>bootstrap</w:t>
-      </w:r>
-      <w:proofErr w:type="spellEnd"/>
-      <w:r>
-        <w:t xml:space="preserve"> (ou du CSS personnalisé) et le concevoir selon vos préférences. </w:t>
-      </w:r>
-      <w:r>
-        <w:rPr>
-          <w:lang w:val="en-CA"/>
-        </w:rPr>
-        <w:t xml:space="preserve">(1 </w:t>
-      </w:r>
-      <w:proofErr w:type="gramStart"/>
-      <w:r>
-        <w:rPr>
-          <w:lang w:val="en-CA"/>
-        </w:rPr>
-        <w:t xml:space="preserve">pts) </w:t>
-      </w:r>
-      <w:r>
-        <w:rPr>
-          <w:lang w:val="en-CA"/>
-        </w:rPr>
-        <w:t xml:space="preserve"> </w:t>
-      </w:r>
-      <w:r>
-        <w:rPr>
-          <w:b/>
-          <w:bCs/>
-          <w:color w:val="FFC000"/>
-          <w:lang w:val="en-CA"/>
-        </w:rPr>
-        <w:t>IN</w:t>
-      </w:r>
-      <w:proofErr w:type="gramEnd"/>
-      <w:r>
-        <w:rPr>
-          <w:b/>
-          <w:bCs/>
-          <w:color w:val="FFC000"/>
-          <w:lang w:val="en-CA"/>
-        </w:rPr>
-        <w:t xml:space="preserve"> PROGRESS : HTML created. Page functional</w:t>
-      </w:r>
-      <w:r>
-        <w:rPr>
-          <w:b/>
-          <w:bCs/>
-          <w:color w:val="FFC000"/>
-          <w:lang w:val="en-CA"/>
-        </w:rPr>
-        <w:t xml:space="preserve">, </w:t>
-      </w:r>
-      <w:r>
-        <w:rPr>
-          <w:b/>
-          <w:bCs/>
-          <w:color w:val="FFC000"/>
-          <w:lang w:val="en-CA"/>
-        </w:rPr>
-        <w:t>CSS not done yet</w:t>
-      </w:r>
-    </w:p>
-    <w:p>
-      <w:r>
-        <w:t xml:space="preserve">8. Travailler avec </w:t>
-      </w:r>
-      <w:proofErr w:type="spellStart"/>
-      <w:r>
-        <w:t>bootstrap</w:t>
-      </w:r>
-      <w:proofErr w:type="spellEnd"/>
-      <w:r>
-        <w:t xml:space="preserve"> (ou du CSS personnalisé) pour respecter les concepts d'ergonomie, soyez créatif (1pts). </w:t>
-      </w:r>
-    </w:p>
-    <w:p>
-      <w:pPr>
-        <w:rPr>
-          <w:lang w:val="en-CA"/>
-        </w:rPr>
-      </w:pPr>
-      <w:r>
-        <w:t xml:space="preserve">9. Utiliser la méthode “index” avec une vue, pour afficher tous les étudiants, avec un lien pour sélectionner l'étudiant et le mettre à jour. </w:t>
-      </w:r>
-      <w:r>
-        <w:rPr>
-          <w:lang w:val="en-CA"/>
-        </w:rPr>
-        <w:t>(2 pts)</w:t>
-      </w:r>
-      <w:r>
-        <w:rPr>
-          <w:lang w:val="en-CA"/>
-        </w:rPr>
-        <w:t xml:space="preserve"> </w:t>
-      </w:r>
-      <w:r>
-        <w:rPr>
-          <w:b/>
-          <w:bCs/>
-          <w:color w:val="FFC000"/>
-          <w:lang w:val="en-CA"/>
-        </w:rPr>
-        <w:t xml:space="preserve">IN </w:t>
-      </w:r>
-      <w:proofErr w:type="gramStart"/>
-      <w:r>
-        <w:rPr>
-          <w:b/>
-          <w:bCs/>
-          <w:color w:val="FFC000"/>
-          <w:lang w:val="en-CA"/>
-        </w:rPr>
-        <w:t>PROGRESS :</w:t>
-      </w:r>
-      <w:proofErr w:type="gramEnd"/>
-      <w:r>
-        <w:rPr>
-          <w:b/>
-          <w:bCs/>
-          <w:color w:val="FFC000"/>
-          <w:lang w:val="en-CA"/>
-        </w:rPr>
-        <w:t xml:space="preserve"> HTML created. </w:t>
-      </w:r>
-      <w:r>
-        <w:rPr>
-          <w:b/>
-          <w:bCs/>
-          <w:color w:val="FFC000"/>
-          <w:lang w:val="en-CA"/>
-        </w:rPr>
-        <w:t xml:space="preserve">needs pagination, </w:t>
-      </w:r>
-      <w:r>
-        <w:rPr>
-          <w:b/>
-          <w:bCs/>
-          <w:color w:val="FFC000"/>
-          <w:lang w:val="en-CA"/>
-        </w:rPr>
-        <w:t>CSS not done yet</w:t>
-      </w:r>
-    </w:p>
-    <w:p>
-      <w:pPr>
-        <w:rPr>
-          <w:lang w:val="en-CA"/>
-        </w:rPr>
-      </w:pPr>
-      <w:r>
-        <w:t>10. Utiliser la méthode “</w:t>
-      </w:r>
-      <w:proofErr w:type="spellStart"/>
-      <w:r>
-        <w:t>create</w:t>
-      </w:r>
-      <w:proofErr w:type="spellEnd"/>
-      <w:r>
-        <w:t xml:space="preserve">” avec une vue, pour saisir un nouvel étudiant. Le formulaire doit avoir un champ “select” avec toutes les villes qui viennent de la base de données. </w:t>
-      </w:r>
-      <w:r>
-        <w:rPr>
-          <w:lang w:val="en-CA"/>
-        </w:rPr>
-        <w:t xml:space="preserve">(2 pts) </w:t>
-      </w:r>
-      <w:r>
-        <w:rPr>
-          <w:b/>
-          <w:bCs/>
-          <w:color w:val="FFC000"/>
-          <w:lang w:val="en-CA"/>
-        </w:rPr>
-        <w:t xml:space="preserve">IN </w:t>
-      </w:r>
-      <w:proofErr w:type="gramStart"/>
-      <w:r>
-        <w:rPr>
-          <w:b/>
-          <w:bCs/>
-          <w:color w:val="FFC000"/>
-          <w:lang w:val="en-CA"/>
-        </w:rPr>
-        <w:t>PROGRESS :</w:t>
-      </w:r>
-      <w:proofErr w:type="gramEnd"/>
-      <w:r>
-        <w:rPr>
-          <w:b/>
-          <w:bCs/>
-          <w:color w:val="FFC000"/>
-          <w:lang w:val="en-CA"/>
-        </w:rPr>
-        <w:t xml:space="preserve"> HTML created</w:t>
-      </w:r>
-      <w:r>
-        <w:rPr>
-          <w:b/>
-          <w:bCs/>
-          <w:color w:val="FFC000"/>
-          <w:lang w:val="en-CA"/>
-        </w:rPr>
-        <w:t xml:space="preserve">, but </w:t>
-      </w:r>
-      <w:r>
-        <w:rPr>
-          <w:b/>
-          <w:bCs/>
-          <w:color w:val="FFC000"/>
-          <w:lang w:val="en-CA"/>
-        </w:rPr>
-        <w:t xml:space="preserve">needs </w:t>
-      </w:r>
-      <w:proofErr w:type="spellStart"/>
-      <w:r>
-        <w:rPr>
-          <w:b/>
-          <w:bCs/>
-          <w:color w:val="FFC000"/>
-          <w:lang w:val="en-CA"/>
-        </w:rPr>
-        <w:t>ville</w:t>
-      </w:r>
-      <w:proofErr w:type="spellEnd"/>
-      <w:r>
-        <w:rPr>
-          <w:b/>
-          <w:bCs/>
-          <w:color w:val="FFC000"/>
-          <w:lang w:val="en-CA"/>
-        </w:rPr>
-        <w:t xml:space="preserve"> drop-down, </w:t>
-      </w:r>
-      <w:r>
-        <w:rPr>
-          <w:b/>
-          <w:bCs/>
-          <w:color w:val="FFC000"/>
-          <w:lang w:val="en-CA"/>
-        </w:rPr>
-        <w:t>CSS not done yet</w:t>
-      </w:r>
-    </w:p>
-    <w:p>
-      <w:r>
-        <w:t xml:space="preserve">11. Utiliser la méthode “show” avec une vue, pour afficher un étudiant sélectionné. (2 pts) </w:t>
-      </w:r>
-      <w:r>
-        <w:rPr>
-          <w:b/>
-          <w:bCs/>
-          <w:color w:val="92D050"/>
-        </w:rPr>
-        <w:t>DONE</w:t>
-      </w:r>
-    </w:p>
-    <w:p>
-      <w:r>
-        <w:t>12.Utiliser la méthode “</w:t>
-      </w:r>
-      <w:proofErr w:type="spellStart"/>
-      <w:r>
-        <w:t>edit</w:t>
-      </w:r>
-      <w:proofErr w:type="spellEnd"/>
-      <w:r>
-        <w:t xml:space="preserve">” avec une vue, pour afficher un étudiant sélectionné dans un formulaire et le mettre à jour. (2 pts) </w:t>
-      </w:r>
-      <w:r>
-        <w:rPr>
-          <w:b/>
-          <w:bCs/>
-          <w:color w:val="92D050"/>
-        </w:rPr>
-        <w:t>DONE</w:t>
-      </w:r>
-    </w:p>
-    <w:p>
-      <w:r>
-        <w:t xml:space="preserve">13.Utiliser la méthode “destroy” pour supprimer un étudiant sélectionné. (1 pt) </w:t>
-      </w:r>
-      <w:r>
-        <w:rPr>
-          <w:b/>
-          <w:bCs/>
-          <w:color w:val="92D050"/>
-        </w:rPr>
-        <w:t>DONE</w:t>
-      </w:r>
-    </w:p>
-    <w:p>
-      <w:r>
-        <w:t xml:space="preserve">14.Publier votre projet dans GitHub (doit être publique) et envoyer le lien dans la documentation. (1 pts) </w:t>
-      </w:r>
-    </w:p>
-    <w:p>
-      <w:pPr>
-        <w:rPr>
-          <w:rFonts w:cstheme="minorHAnsi"/>
-          <w:lang w:val="fr-FR"/>
-        </w:rPr>
-      </w:pPr>
-      <w:r>
-        <w:t>15.Enregistrez le projet avec une extension ZIP et ajouter la documentation dans la racine (1pt)</w:t>
       </w:r>
     </w:p>
     <w:p>

</xml_diff>